<commit_message>
Added project presentation powerpoint slides.
</commit_message>
<xml_diff>
--- a/Submitted work/John COM 4141 Assignment You.com.docx
+++ b/Submitted work/John COM 4141 Assignment You.com.docx
@@ -1,6 +1,6 @@
 
 <file path=word/document.xml><?xml version="1.0" encoding="utf-8"?>
-<w:document xmlns:wpc="http://schemas.microsoft.com/office/word/2010/wordprocessingCanvas" xmlns:mc="http://schemas.openxmlformats.org/markup-compatibility/2006" xmlns:o="urn:schemas-microsoft-com:office:office" xmlns:r="http://schemas.openxmlformats.org/officeDocument/2006/relationships" xmlns:m="http://schemas.openxmlformats.org/officeDocument/2006/math" xmlns:v="urn:schemas-microsoft-com:vml" xmlns:wp14="http://schemas.microsoft.com/office/word/2010/wordprocessingDrawing" xmlns:wp="http://schemas.openxmlformats.org/drawingml/2006/wordprocessingDrawing" xmlns:w10="urn:schemas-microsoft-com:office:word" xmlns:w="http://schemas.openxmlformats.org/wordprocessingml/2006/main" xmlns:w14="http://schemas.microsoft.com/office/word/2010/wordml" xmlns:w15="http://schemas.microsoft.com/office/word/2012/wordml" xmlns:wpg="http://schemas.microsoft.com/office/word/2010/wordprocessingGroup" xmlns:wpi="http://schemas.microsoft.com/office/word/2010/wordprocessingInk" xmlns:wne="http://schemas.microsoft.com/office/word/2006/wordml" xmlns:wps="http://schemas.microsoft.com/office/word/2010/wordprocessingShape" mc:Ignorable="w14 w15 wp14">
+<w:document xmlns:wpc="http://schemas.microsoft.com/office/word/2010/wordprocessingCanvas" xmlns:cx="http://schemas.microsoft.com/office/drawing/2014/chartex" xmlns:cx1="http://schemas.microsoft.com/office/drawing/2015/9/8/chartex" xmlns:cx2="http://schemas.microsoft.com/office/drawing/2015/10/21/chartex" xmlns:cx3="http://schemas.microsoft.com/office/drawing/2016/5/9/chartex" xmlns:cx4="http://schemas.microsoft.com/office/drawing/2016/5/10/chartex" xmlns:cx5="http://schemas.microsoft.com/office/drawing/2016/5/11/chartex" xmlns:cx6="http://schemas.microsoft.com/office/drawing/2016/5/12/chartex" xmlns:cx7="http://schemas.microsoft.com/office/drawing/2016/5/13/chartex" xmlns:cx8="http://schemas.microsoft.com/office/drawing/2016/5/14/chartex" xmlns:mc="http://schemas.openxmlformats.org/markup-compatibility/2006" xmlns:aink="http://schemas.microsoft.com/office/drawing/2016/ink" xmlns:am3d="http://schemas.microsoft.com/office/drawing/2017/model3d" xmlns:o="urn:schemas-microsoft-com:office:office" xmlns:oel="http://schemas.microsoft.com/office/2019/extlst" xmlns:r="http://schemas.openxmlformats.org/officeDocument/2006/relationships" xmlns:m="http://schemas.openxmlformats.org/officeDocument/2006/math" xmlns:v="urn:schemas-microsoft-com:vml" xmlns:wp14="http://schemas.microsoft.com/office/word/2010/wordprocessingDrawing" xmlns:wp="http://schemas.openxmlformats.org/drawingml/2006/wordprocessingDrawing" xmlns:w10="urn:schemas-microsoft-com:office:word" xmlns:w="http://schemas.openxmlformats.org/wordprocessingml/2006/main" xmlns:w14="http://schemas.microsoft.com/office/word/2010/wordml" xmlns:w15="http://schemas.microsoft.com/office/word/2012/wordml" xmlns:w16cex="http://schemas.microsoft.com/office/word/2018/wordml/cex" xmlns:w16cid="http://schemas.microsoft.com/office/word/2016/wordml/cid" xmlns:w16="http://schemas.microsoft.com/office/word/2018/wordml" xmlns:w16du="http://schemas.microsoft.com/office/word/2023/wordml/word16du" xmlns:w16sdtdh="http://schemas.microsoft.com/office/word/2020/wordml/sdtdatahash" xmlns:w16sdtfl="http://schemas.microsoft.com/office/word/2024/wordml/sdtformatlock" xmlns:w16se="http://schemas.microsoft.com/office/word/2015/wordml/symex" xmlns:wpg="http://schemas.microsoft.com/office/word/2010/wordprocessingGroup" xmlns:wpi="http://schemas.microsoft.com/office/word/2010/wordprocessingInk" xmlns:wne="http://schemas.microsoft.com/office/word/2006/wordml" xmlns:wps="http://schemas.microsoft.com/office/word/2010/wordprocessingShape" mc:Ignorable="w14 w15 w16se w16cid w16 w16cex w16sdtdh w16sdtfl w16du wp14">
   <w:body>
     <w:p>
       <w:pPr>
@@ -84,47 +84,7 @@
           <w:sz w:val="24"/>
           <w:szCs w:val="24"/>
         </w:rPr>
-        <w:t xml:space="preserve"> Social media platforms, including Facebook, </w:t>
-      </w:r>
-      <w:proofErr w:type="spellStart"/>
-      <w:r>
-        <w:rPr>
-          <w:rFonts w:ascii="Segoe UI" w:eastAsia="Times New Roman" w:hAnsi="Segoe UI" w:cs="Segoe UI"/>
-          <w:color w:val="2E2F30"/>
-          <w:sz w:val="24"/>
-          <w:szCs w:val="24"/>
-        </w:rPr>
-        <w:t>Instagram</w:t>
-      </w:r>
-      <w:proofErr w:type="spellEnd"/>
-      <w:r>
-        <w:rPr>
-          <w:rFonts w:ascii="Segoe UI" w:eastAsia="Times New Roman" w:hAnsi="Segoe UI" w:cs="Segoe UI"/>
-          <w:color w:val="2E2F30"/>
-          <w:sz w:val="24"/>
-          <w:szCs w:val="24"/>
-        </w:rPr>
-        <w:t xml:space="preserve">, Twitter, and </w:t>
-      </w:r>
-      <w:proofErr w:type="spellStart"/>
-      <w:r>
-        <w:rPr>
-          <w:rFonts w:ascii="Segoe UI" w:eastAsia="Times New Roman" w:hAnsi="Segoe UI" w:cs="Segoe UI"/>
-          <w:color w:val="2E2F30"/>
-          <w:sz w:val="24"/>
-          <w:szCs w:val="24"/>
-        </w:rPr>
-        <w:t>TikTok</w:t>
-      </w:r>
-      <w:proofErr w:type="spellEnd"/>
-      <w:r>
-        <w:rPr>
-          <w:rFonts w:ascii="Segoe UI" w:eastAsia="Times New Roman" w:hAnsi="Segoe UI" w:cs="Segoe UI"/>
-          <w:color w:val="2E2F30"/>
-          <w:sz w:val="24"/>
-          <w:szCs w:val="24"/>
-        </w:rPr>
-        <w:t>, have extensive user bases in Kenya. This allows companies to reach a diverse audience quickly and effectively. Viral marketing campaigns can significantly boost brand visibility.</w:t>
+        <w:t> Social media platforms, including Facebook, Instagram, Twitter, and TikTok, have extensive user bases in Kenya. This allows companies to reach a diverse audience quickly and effectively. Viral marketing campaigns can significantly boost brand visibility.</w:t>
       </w:r>
     </w:p>
     <w:p>
@@ -198,27 +158,7 @@
           <w:sz w:val="24"/>
           <w:szCs w:val="24"/>
         </w:rPr>
-        <w:t xml:space="preserve"> Platforms like Facebook and </w:t>
-      </w:r>
-      <w:proofErr w:type="spellStart"/>
-      <w:r>
-        <w:rPr>
-          <w:rFonts w:ascii="Segoe UI" w:eastAsia="Times New Roman" w:hAnsi="Segoe UI" w:cs="Segoe UI"/>
-          <w:color w:val="2E2F30"/>
-          <w:sz w:val="24"/>
-          <w:szCs w:val="24"/>
-        </w:rPr>
-        <w:t>Instagram</w:t>
-      </w:r>
-      <w:proofErr w:type="spellEnd"/>
-      <w:r>
-        <w:rPr>
-          <w:rFonts w:ascii="Segoe UI" w:eastAsia="Times New Roman" w:hAnsi="Segoe UI" w:cs="Segoe UI"/>
-          <w:color w:val="2E2F30"/>
-          <w:sz w:val="24"/>
-          <w:szCs w:val="24"/>
-        </w:rPr>
-        <w:t xml:space="preserve"> offer advanced targeting options, enabling companies to reach specific demographics based on age, location, interests, and behaviors. This targeted approach increases the likelihood of engagement and conversion.</w:t>
+        <w:t> Platforms like Facebook and Instagram offer advanced targeting options, enabling companies to reach specific demographics based on age, location, interests, and behaviors. This targeted approach increases the likelihood of engagement and conversion.</w:t>
       </w:r>
     </w:p>
     <w:p>
@@ -292,47 +232,7 @@
           <w:sz w:val="24"/>
           <w:szCs w:val="24"/>
         </w:rPr>
-        <w:t xml:space="preserve"> Platforms like </w:t>
-      </w:r>
-      <w:proofErr w:type="spellStart"/>
-      <w:r>
-        <w:rPr>
-          <w:rFonts w:ascii="Segoe UI" w:eastAsia="Times New Roman" w:hAnsi="Segoe UI" w:cs="Segoe UI"/>
-          <w:color w:val="2E2F30"/>
-          <w:sz w:val="24"/>
-          <w:szCs w:val="24"/>
-        </w:rPr>
-        <w:t>TikTok</w:t>
-      </w:r>
-      <w:proofErr w:type="spellEnd"/>
-      <w:r>
-        <w:rPr>
-          <w:rFonts w:ascii="Segoe UI" w:eastAsia="Times New Roman" w:hAnsi="Segoe UI" w:cs="Segoe UI"/>
-          <w:color w:val="2E2F30"/>
-          <w:sz w:val="24"/>
-          <w:szCs w:val="24"/>
-        </w:rPr>
-        <w:t xml:space="preserve"> and </w:t>
-      </w:r>
-      <w:proofErr w:type="spellStart"/>
-      <w:r>
-        <w:rPr>
-          <w:rFonts w:ascii="Segoe UI" w:eastAsia="Times New Roman" w:hAnsi="Segoe UI" w:cs="Segoe UI"/>
-          <w:color w:val="2E2F30"/>
-          <w:sz w:val="24"/>
-          <w:szCs w:val="24"/>
-        </w:rPr>
-        <w:t>Instagram</w:t>
-      </w:r>
-      <w:proofErr w:type="spellEnd"/>
-      <w:r>
-        <w:rPr>
-          <w:rFonts w:ascii="Segoe UI" w:eastAsia="Times New Roman" w:hAnsi="Segoe UI" w:cs="Segoe UI"/>
-          <w:color w:val="2E2F30"/>
-          <w:sz w:val="24"/>
-          <w:szCs w:val="24"/>
-        </w:rPr>
-        <w:t xml:space="preserve"> provide unique avenues for creative expression through videos, stories, and reels. This can engage users more effectively than static content, leading to higher engagement rates.</w:t>
+        <w:t> Platforms like TikTok and Instagram provide unique avenues for creative expression through videos, stories, and reels. This can engage users more effectively than static content, leading to higher engagement rates.</w:t>
       </w:r>
     </w:p>
     <w:p>
@@ -1085,58 +985,25 @@
           <w:szCs w:val="24"/>
         </w:rPr>
       </w:pPr>
-      <w:proofErr w:type="spellStart"/>
-      <w:r>
-        <w:rPr>
-          <w:rFonts w:ascii="Segoe UI" w:eastAsia="Times New Roman" w:hAnsi="Segoe UI" w:cs="Segoe UI"/>
-          <w:b/>
-          <w:bCs/>
-          <w:color w:val="2E2F30"/>
-          <w:sz w:val="24"/>
-          <w:szCs w:val="24"/>
-        </w:rPr>
-        <w:t>Instagram</w:t>
-      </w:r>
-      <w:proofErr w:type="spellEnd"/>
-      <w:r>
-        <w:rPr>
-          <w:rFonts w:ascii="Segoe UI" w:eastAsia="Times New Roman" w:hAnsi="Segoe UI" w:cs="Segoe UI"/>
-          <w:b/>
-          <w:bCs/>
-          <w:color w:val="2E2F30"/>
-          <w:sz w:val="24"/>
-          <w:szCs w:val="24"/>
-        </w:rPr>
-        <w:t>:</w:t>
-      </w:r>
-      <w:r>
-        <w:rPr>
-          <w:rFonts w:ascii="Segoe UI" w:eastAsia="Times New Roman" w:hAnsi="Segoe UI" w:cs="Segoe UI"/>
-          <w:color w:val="2E2F30"/>
-          <w:sz w:val="24"/>
-          <w:szCs w:val="24"/>
-        </w:rPr>
-        <w:t xml:space="preserve"> Known for its visual appeal, </w:t>
-      </w:r>
-      <w:proofErr w:type="spellStart"/>
-      <w:r>
-        <w:rPr>
-          <w:rFonts w:ascii="Segoe UI" w:eastAsia="Times New Roman" w:hAnsi="Segoe UI" w:cs="Segoe UI"/>
-          <w:color w:val="2E2F30"/>
-          <w:sz w:val="24"/>
-          <w:szCs w:val="24"/>
-        </w:rPr>
-        <w:t>Instagram</w:t>
-      </w:r>
-      <w:proofErr w:type="spellEnd"/>
-      <w:r>
-        <w:rPr>
-          <w:rFonts w:ascii="Segoe UI" w:eastAsia="Times New Roman" w:hAnsi="Segoe UI" w:cs="Segoe UI"/>
-          <w:color w:val="2E2F30"/>
-          <w:sz w:val="24"/>
-          <w:szCs w:val="24"/>
-        </w:rPr>
-        <w:t xml:space="preserve"> is perfect for brands that can leverage high-quality images and videos. Its features like Stories and Reels are effective for engaging younger audiences and showcasing products creatively.</w:t>
+      <w:r>
+        <w:rPr>
+          <w:rFonts w:ascii="Segoe UI" w:eastAsia="Times New Roman" w:hAnsi="Segoe UI" w:cs="Segoe UI"/>
+          <w:b/>
+          <w:bCs/>
+          <w:color w:val="2E2F30"/>
+          <w:sz w:val="24"/>
+          <w:szCs w:val="24"/>
+        </w:rPr>
+        <w:t>Instagram:</w:t>
+      </w:r>
+      <w:r>
+        <w:rPr>
+          <w:rFonts w:ascii="Segoe UI" w:eastAsia="Times New Roman" w:hAnsi="Segoe UI" w:cs="Segoe UI"/>
+          <w:color w:val="2E2F30"/>
+          <w:sz w:val="24"/>
+          <w:szCs w:val="24"/>
+        </w:rPr>
+        <w:t> Known for its visual appeal, Instagram is perfect for brands that can leverage high-quality images and videos. Its features like Stories and Reels are effective for engaging younger audiences and showcasing products creatively.</w:t>
       </w:r>
     </w:p>
     <w:p>
@@ -1229,58 +1096,25 @@
           <w:szCs w:val="24"/>
         </w:rPr>
       </w:pPr>
-      <w:proofErr w:type="spellStart"/>
-      <w:r>
-        <w:rPr>
-          <w:rFonts w:ascii="Segoe UI" w:eastAsia="Times New Roman" w:hAnsi="Segoe UI" w:cs="Segoe UI"/>
-          <w:b/>
-          <w:bCs/>
-          <w:color w:val="2E2F30"/>
-          <w:sz w:val="24"/>
-          <w:szCs w:val="24"/>
-        </w:rPr>
-        <w:t>TikTok</w:t>
-      </w:r>
-      <w:proofErr w:type="spellEnd"/>
-      <w:r>
-        <w:rPr>
-          <w:rFonts w:ascii="Segoe UI" w:eastAsia="Times New Roman" w:hAnsi="Segoe UI" w:cs="Segoe UI"/>
-          <w:b/>
-          <w:bCs/>
-          <w:color w:val="2E2F30"/>
-          <w:sz w:val="24"/>
-          <w:szCs w:val="24"/>
-        </w:rPr>
-        <w:t>:</w:t>
-      </w:r>
-      <w:r>
-        <w:rPr>
-          <w:rFonts w:ascii="Segoe UI" w:eastAsia="Times New Roman" w:hAnsi="Segoe UI" w:cs="Segoe UI"/>
-          <w:color w:val="2E2F30"/>
-          <w:sz w:val="24"/>
-          <w:szCs w:val="24"/>
-        </w:rPr>
-        <w:t> </w:t>
-      </w:r>
-      <w:proofErr w:type="spellStart"/>
-      <w:r>
-        <w:rPr>
-          <w:rFonts w:ascii="Segoe UI" w:eastAsia="Times New Roman" w:hAnsi="Segoe UI" w:cs="Segoe UI"/>
-          <w:color w:val="2E2F30"/>
-          <w:sz w:val="24"/>
-          <w:szCs w:val="24"/>
-        </w:rPr>
-        <w:t>TikTok</w:t>
-      </w:r>
-      <w:proofErr w:type="spellEnd"/>
-      <w:r>
-        <w:rPr>
-          <w:rFonts w:ascii="Segoe UI" w:eastAsia="Times New Roman" w:hAnsi="Segoe UI" w:cs="Segoe UI"/>
-          <w:color w:val="2E2F30"/>
-          <w:sz w:val="24"/>
-          <w:szCs w:val="24"/>
-        </w:rPr>
-        <w:t xml:space="preserve"> has rapidly gained popularity in Kenya, especially among younger audiences. Its short-form video format encourages creative and entertaining content, making it a great avenue for brands to connect with users in a fun and engaging way.</w:t>
+      <w:r>
+        <w:rPr>
+          <w:rFonts w:ascii="Segoe UI" w:eastAsia="Times New Roman" w:hAnsi="Segoe UI" w:cs="Segoe UI"/>
+          <w:b/>
+          <w:bCs/>
+          <w:color w:val="2E2F30"/>
+          <w:sz w:val="24"/>
+          <w:szCs w:val="24"/>
+        </w:rPr>
+        <w:t>TikTok:</w:t>
+      </w:r>
+      <w:r>
+        <w:rPr>
+          <w:rFonts w:ascii="Segoe UI" w:eastAsia="Times New Roman" w:hAnsi="Segoe UI" w:cs="Segoe UI"/>
+          <w:color w:val="2E2F30"/>
+          <w:sz w:val="24"/>
+          <w:szCs w:val="24"/>
+        </w:rPr>
+        <w:t> TikTok has rapidly gained popularity in Kenya, especially among younger audiences. Its short-form video format encourages creative and entertaining content, making it a great avenue for brands to connect with users in a fun and engaging way.</w:t>
       </w:r>
     </w:p>
     <w:p>
@@ -1330,51 +1164,16 @@
           <w:sz w:val="24"/>
           <w:szCs w:val="24"/>
         </w:rPr>
-        <w:t xml:space="preserve">Facebook and </w:t>
-      </w:r>
-      <w:proofErr w:type="spellStart"/>
-      <w:r>
-        <w:rPr>
-          <w:rFonts w:ascii="Segoe UI" w:eastAsia="Times New Roman" w:hAnsi="Segoe UI" w:cs="Segoe UI"/>
-          <w:b/>
-          <w:bCs/>
-          <w:color w:val="2E2F30"/>
-          <w:sz w:val="24"/>
-          <w:szCs w:val="24"/>
-        </w:rPr>
-        <w:t>Instagram</w:t>
-      </w:r>
-      <w:proofErr w:type="spellEnd"/>
-      <w:r>
-        <w:rPr>
-          <w:rFonts w:ascii="Segoe UI" w:eastAsia="Times New Roman" w:hAnsi="Segoe UI" w:cs="Segoe UI"/>
-          <w:b/>
-          <w:bCs/>
-          <w:color w:val="2E2F30"/>
-          <w:sz w:val="24"/>
-          <w:szCs w:val="24"/>
-        </w:rPr>
-        <w:t>:</w:t>
-      </w:r>
-      <w:r>
-        <w:rPr>
-          <w:rFonts w:ascii="Segoe UI" w:eastAsia="Times New Roman" w:hAnsi="Segoe UI" w:cs="Segoe UI"/>
-          <w:color w:val="2E2F30"/>
-          <w:sz w:val="24"/>
-          <w:szCs w:val="24"/>
-        </w:rPr>
-        <w:t xml:space="preserve"> These platforms should be prioritized for their extensive </w:t>
-      </w:r>
-      <w:bookmarkStart w:id="0" w:name="_GoBack"/>
-      <w:bookmarkEnd w:id="0"/>
-      <w:r>
-        <w:rPr>
-          <w:rFonts w:ascii="Segoe UI" w:eastAsia="Times New Roman" w:hAnsi="Segoe UI" w:cs="Segoe UI"/>
-          <w:color w:val="2E2F30"/>
-          <w:sz w:val="24"/>
-          <w:szCs w:val="24"/>
-        </w:rPr>
-        <w:t>reach and effectiveness in visual storytelling. They are particularly useful for engaging with a broad audience and driving product awareness.</w:t>
+        <w:t>Facebook and Instagram:</w:t>
+      </w:r>
+      <w:r>
+        <w:rPr>
+          <w:rFonts w:ascii="Segoe UI" w:eastAsia="Times New Roman" w:hAnsi="Segoe UI" w:cs="Segoe UI"/>
+          <w:color w:val="2E2F30"/>
+          <w:sz w:val="24"/>
+          <w:szCs w:val="24"/>
+        </w:rPr>
+        <w:t> These platforms should be prioritized for their extensive reach and effectiveness in visual storytelling. They are particularly useful for engaging with a broad audience and driving product awareness.</w:t>
       </w:r>
     </w:p>
     <w:p>
@@ -1393,58 +1192,25 @@
           <w:szCs w:val="24"/>
         </w:rPr>
       </w:pPr>
-      <w:proofErr w:type="spellStart"/>
-      <w:r>
-        <w:rPr>
-          <w:rFonts w:ascii="Segoe UI" w:eastAsia="Times New Roman" w:hAnsi="Segoe UI" w:cs="Segoe UI"/>
-          <w:b/>
-          <w:bCs/>
-          <w:color w:val="2E2F30"/>
-          <w:sz w:val="24"/>
-          <w:szCs w:val="24"/>
-        </w:rPr>
-        <w:t>TikTok</w:t>
-      </w:r>
-      <w:proofErr w:type="spellEnd"/>
-      <w:r>
-        <w:rPr>
-          <w:rFonts w:ascii="Segoe UI" w:eastAsia="Times New Roman" w:hAnsi="Segoe UI" w:cs="Segoe UI"/>
-          <w:b/>
-          <w:bCs/>
-          <w:color w:val="2E2F30"/>
-          <w:sz w:val="24"/>
-          <w:szCs w:val="24"/>
-        </w:rPr>
-        <w:t>:</w:t>
-      </w:r>
-      <w:r>
-        <w:rPr>
-          <w:rFonts w:ascii="Segoe UI" w:eastAsia="Times New Roman" w:hAnsi="Segoe UI" w:cs="Segoe UI"/>
-          <w:color w:val="2E2F30"/>
-          <w:sz w:val="24"/>
-          <w:szCs w:val="24"/>
-        </w:rPr>
-        <w:t xml:space="preserve"> Incorporating </w:t>
-      </w:r>
-      <w:proofErr w:type="spellStart"/>
-      <w:r>
-        <w:rPr>
-          <w:rFonts w:ascii="Segoe UI" w:eastAsia="Times New Roman" w:hAnsi="Segoe UI" w:cs="Segoe UI"/>
-          <w:color w:val="2E2F30"/>
-          <w:sz w:val="24"/>
-          <w:szCs w:val="24"/>
-        </w:rPr>
-        <w:t>TikTok</w:t>
-      </w:r>
-      <w:proofErr w:type="spellEnd"/>
-      <w:r>
-        <w:rPr>
-          <w:rFonts w:ascii="Segoe UI" w:eastAsia="Times New Roman" w:hAnsi="Segoe UI" w:cs="Segoe UI"/>
-          <w:color w:val="2E2F30"/>
-          <w:sz w:val="24"/>
-          <w:szCs w:val="24"/>
-        </w:rPr>
-        <w:t xml:space="preserve"> can help the brand tap into the vibrant culture of short, engaging videos, attracting younger consumers and fostering brand loyalty through creative content.</w:t>
+      <w:r>
+        <w:rPr>
+          <w:rFonts w:ascii="Segoe UI" w:eastAsia="Times New Roman" w:hAnsi="Segoe UI" w:cs="Segoe UI"/>
+          <w:b/>
+          <w:bCs/>
+          <w:color w:val="2E2F30"/>
+          <w:sz w:val="24"/>
+          <w:szCs w:val="24"/>
+        </w:rPr>
+        <w:t>TikTok:</w:t>
+      </w:r>
+      <w:r>
+        <w:rPr>
+          <w:rFonts w:ascii="Segoe UI" w:eastAsia="Times New Roman" w:hAnsi="Segoe UI" w:cs="Segoe UI"/>
+          <w:color w:val="2E2F30"/>
+          <w:sz w:val="24"/>
+          <w:szCs w:val="24"/>
+        </w:rPr>
+        <w:t> Incorporating TikTok can help the brand tap into the vibrant culture of short, engaging videos, attracting younger consumers and fostering brand loyalty through creative content.</w:t>
       </w:r>
     </w:p>
     <w:p>
@@ -1522,7 +1288,7 @@
       </w:r>
     </w:p>
     <w:p>
-      <w:r>
+      <w:pPr>
         <w:rPr>
           <w:rFonts w:ascii="Segoe UI" w:eastAsia="Times New Roman" w:hAnsi="Segoe UI" w:cs="Segoe UI"/>
           <w:color w:val="2E2F30"/>
@@ -1530,9 +1296,257 @@
           <w:szCs w:val="24"/>
           <w:shd w:val="clear" w:color="auto" w:fill="FFFFFF"/>
         </w:rPr>
+      </w:pPr>
+      <w:r>
+        <w:rPr>
+          <w:rFonts w:ascii="Segoe UI" w:eastAsia="Times New Roman" w:hAnsi="Segoe UI" w:cs="Segoe UI"/>
+          <w:color w:val="2E2F30"/>
+          <w:sz w:val="24"/>
+          <w:szCs w:val="24"/>
+          <w:shd w:val="clear" w:color="auto" w:fill="FFFFFF"/>
+        </w:rPr>
         <w:t>By providing this comprehensive analysis, the company can develop a robust social media strategy that not only maximizes marketing efforts but also effectively addresses the associated risks, ensuring a successful product launch.</w:t>
       </w:r>
     </w:p>
+    <w:p>
+      <w:pPr>
+        <w:rPr>
+          <w:rFonts w:ascii="Segoe UI" w:eastAsia="Times New Roman" w:hAnsi="Segoe UI" w:cs="Segoe UI"/>
+          <w:color w:val="2E2F30"/>
+          <w:sz w:val="24"/>
+          <w:szCs w:val="24"/>
+          <w:shd w:val="clear" w:color="auto" w:fill="FFFFFF"/>
+        </w:rPr>
+      </w:pPr>
+    </w:p>
+    <w:p>
+      <w:pPr>
+        <w:spacing w:line="360" w:lineRule="auto"/>
+        <w:rPr>
+          <w:rFonts w:ascii="Times New Roman" w:hAnsi="Times New Roman" w:cs="Times New Roman"/>
+          <w:b/>
+          <w:sz w:val="24"/>
+          <w:szCs w:val="24"/>
+        </w:rPr>
+      </w:pPr>
+      <w:r>
+        <w:rPr>
+          <w:rFonts w:ascii="Times New Roman" w:hAnsi="Times New Roman" w:cs="Times New Roman"/>
+          <w:b/>
+          <w:sz w:val="24"/>
+          <w:szCs w:val="24"/>
+        </w:rPr>
+        <w:t xml:space="preserve">Recommended Platforms: </w:t>
+      </w:r>
+    </w:p>
+    <w:p>
+      <w:pPr>
+        <w:spacing w:line="360" w:lineRule="auto"/>
+        <w:rPr>
+          <w:rFonts w:ascii="Times New Roman" w:hAnsi="Times New Roman" w:cs="Times New Roman"/>
+          <w:sz w:val="24"/>
+          <w:szCs w:val="24"/>
+        </w:rPr>
+      </w:pPr>
+      <w:r>
+        <w:rPr>
+          <w:rFonts w:ascii="Times New Roman" w:hAnsi="Times New Roman" w:cs="Times New Roman"/>
+          <w:sz w:val="24"/>
+          <w:szCs w:val="24"/>
+        </w:rPr>
+        <w:lastRenderedPageBreak/>
+        <w:t>- Primary: Facebook and Instagram, due to their large, diverse audiences and advanced advertising options.</w:t>
+      </w:r>
+    </w:p>
+    <w:p>
+      <w:pPr>
+        <w:spacing w:line="360" w:lineRule="auto"/>
+        <w:rPr>
+          <w:rFonts w:ascii="Times New Roman" w:hAnsi="Times New Roman" w:cs="Times New Roman"/>
+          <w:sz w:val="24"/>
+          <w:szCs w:val="24"/>
+        </w:rPr>
+      </w:pPr>
+      <w:r>
+        <w:rPr>
+          <w:rFonts w:ascii="Times New Roman" w:hAnsi="Times New Roman" w:cs="Times New Roman"/>
+          <w:sz w:val="24"/>
+          <w:szCs w:val="24"/>
+        </w:rPr>
+        <w:t>- Secondary: TikTok for its viral potential and youth engagement, with Twitter (X) for real-time feedback management. LinkedIn may be useful for corporate partnerships if applicable.</w:t>
+      </w:r>
+    </w:p>
+    <w:p>
+      <w:pPr>
+        <w:spacing w:line="360" w:lineRule="auto"/>
+        <w:rPr>
+          <w:rFonts w:ascii="Times New Roman" w:hAnsi="Times New Roman" w:cs="Times New Roman"/>
+          <w:sz w:val="24"/>
+          <w:szCs w:val="24"/>
+        </w:rPr>
+      </w:pPr>
+    </w:p>
+    <w:p>
+      <w:pPr>
+        <w:spacing w:line="360" w:lineRule="auto"/>
+        <w:rPr>
+          <w:rFonts w:ascii="Times New Roman" w:hAnsi="Times New Roman" w:cs="Times New Roman"/>
+          <w:b/>
+          <w:sz w:val="24"/>
+          <w:szCs w:val="24"/>
+          <w:u w:val="single"/>
+        </w:rPr>
+      </w:pPr>
+      <w:r>
+        <w:rPr>
+          <w:rFonts w:ascii="Times New Roman" w:hAnsi="Times New Roman" w:cs="Times New Roman"/>
+          <w:b/>
+          <w:sz w:val="24"/>
+          <w:szCs w:val="24"/>
+          <w:u w:val="single"/>
+        </w:rPr>
+        <w:t>References</w:t>
+      </w:r>
+    </w:p>
+    <w:p>
+      <w:pPr>
+        <w:pStyle w:val="NormalWeb"/>
+        <w:spacing w:line="360" w:lineRule="auto"/>
+      </w:pPr>
+      <w:r>
+        <w:t xml:space="preserve"> Office of the Data Protection Commissioner. (2024). </w:t>
+      </w:r>
+      <w:r>
+        <w:rPr>
+          <w:rStyle w:val="Emphasis"/>
+        </w:rPr>
+        <w:t>Data Protection Laws Kenya</w:t>
+      </w:r>
+      <w:r>
+        <w:t xml:space="preserve">. Retrieved from </w:t>
+      </w:r>
+      <w:hyperlink r:id="rId5" w:tgtFrame="_new" w:history="1">
+        <w:r>
+          <w:rPr>
+            <w:rStyle w:val="Hyperlink"/>
+          </w:rPr>
+          <w:t>https://www.odpc.go.ke/data-protection-laws-kenya/</w:t>
+        </w:r>
+      </w:hyperlink>
+    </w:p>
+    <w:p>
+      <w:pPr>
+        <w:pStyle w:val="NormalWeb"/>
+        <w:spacing w:line="360" w:lineRule="auto"/>
+      </w:pPr>
+      <w:r>
+        <w:t xml:space="preserve"> Privacy International. (2020). </w:t>
+      </w:r>
+      <w:r>
+        <w:rPr>
+          <w:rStyle w:val="Emphasis"/>
+        </w:rPr>
+        <w:t>Analysis of Kenya Data Protection Act, 2019</w:t>
+      </w:r>
+      <w:r>
+        <w:t xml:space="preserve">. Retrieved from </w:t>
+      </w:r>
+      <w:hyperlink r:id="rId6" w:tgtFrame="_new" w:history="1">
+        <w:r>
+          <w:rPr>
+            <w:rStyle w:val="Hyperlink"/>
+          </w:rPr>
+          <w:t>https://www.privacyinternational.org</w:t>
+        </w:r>
+      </w:hyperlink>
+    </w:p>
+    <w:p>
+      <w:pPr>
+        <w:pStyle w:val="NormalWeb"/>
+        <w:spacing w:line="360" w:lineRule="auto"/>
+      </w:pPr>
+      <w:r>
+        <w:t xml:space="preserve"> Data Protection Africa. (2020). </w:t>
+      </w:r>
+      <w:r>
+        <w:rPr>
+          <w:rStyle w:val="Emphasis"/>
+        </w:rPr>
+        <w:t>Kenya: Data Protection Act 2019 Overview</w:t>
+      </w:r>
+      <w:r>
+        <w:t xml:space="preserve">. Retrieved from </w:t>
+      </w:r>
+      <w:hyperlink r:id="rId7" w:tgtFrame="_new" w:history="1">
+        <w:r>
+          <w:rPr>
+            <w:rStyle w:val="Hyperlink"/>
+          </w:rPr>
+          <w:t>https://dataprotection.africa</w:t>
+        </w:r>
+      </w:hyperlink>
+    </w:p>
+    <w:p>
+      <w:pPr>
+        <w:pStyle w:val="NormalWeb"/>
+        <w:spacing w:line="360" w:lineRule="auto"/>
+      </w:pPr>
+      <w:r>
+        <w:t xml:space="preserve"> Advocates Kenya. (2020). </w:t>
+      </w:r>
+      <w:r>
+        <w:rPr>
+          <w:rStyle w:val="Emphasis"/>
+        </w:rPr>
+        <w:t>Data Protection Act, 2020 – Legal Insights and Trends in Kenya</w:t>
+      </w:r>
+      <w:r>
+        <w:t xml:space="preserve">. Retrieved from </w:t>
+      </w:r>
+      <w:hyperlink r:id="rId8" w:tgtFrame="_new" w:history="1">
+        <w:r>
+          <w:rPr>
+            <w:rStyle w:val="Hyperlink"/>
+          </w:rPr>
+          <w:t>https://insights.advocates.ke</w:t>
+        </w:r>
+      </w:hyperlink>
+    </w:p>
+    <w:p>
+      <w:pPr>
+        <w:pStyle w:val="NormalWeb"/>
+        <w:spacing w:line="360" w:lineRule="auto"/>
+      </w:pPr>
+      <w:r>
+        <w:t xml:space="preserve"> Rosenberg, M., Confessore, N., &amp; Cadwalladr, C. (2018, April 4). *Cambridge Analytica and Facebook: The Scandal and the Fallout So Far*. *The New York Times*. Retrieved from </w:t>
+      </w:r>
+      <w:hyperlink r:id="rId9" w:history="1">
+        <w:r>
+          <w:rPr>
+            <w:rStyle w:val="Hyperlink"/>
+          </w:rPr>
+          <w:t>https://www.nytimes.com/2018/04/04/us/politics/cambridge-analytica-scandal-fallout.html</w:t>
+        </w:r>
+      </w:hyperlink>
+    </w:p>
+    <w:p>
+      <w:pPr>
+        <w:pStyle w:val="NormalWeb"/>
+        <w:spacing w:line="360" w:lineRule="auto"/>
+      </w:pPr>
+      <w:r>
+        <w:t xml:space="preserve"> Wikipedia. (2023). *Facebook–Cambridge Analytica data scandal*. In *Wikipedia*. Retrieved from </w:t>
+      </w:r>
+      <w:hyperlink r:id="rId10" w:history="1">
+        <w:r>
+          <w:rPr>
+            <w:rStyle w:val="Hyperlink"/>
+          </w:rPr>
+          <w:t>https://en.wikipedia.org/wiki/Facebook%E2%80%93Cambridge_Analytica_data_scandal</w:t>
+        </w:r>
+      </w:hyperlink>
+    </w:p>
+    <w:p/>
     <w:sectPr>
       <w:pgSz w:w="12240" w:h="15840"/>
       <w:pgMar w:top="1440" w:right="1440" w:bottom="1440" w:left="1440" w:header="708" w:footer="708" w:gutter="0"/>
@@ -1544,8 +1558,8 @@
 </file>
 
 <file path=word/numbering.xml><?xml version="1.0" encoding="utf-8"?>
-<w:numbering xmlns:wpc="http://schemas.microsoft.com/office/word/2010/wordprocessingCanvas" xmlns:mc="http://schemas.openxmlformats.org/markup-compatibility/2006" xmlns:o="urn:schemas-microsoft-com:office:office" xmlns:r="http://schemas.openxmlformats.org/officeDocument/2006/relationships" xmlns:m="http://schemas.openxmlformats.org/officeDocument/2006/math" xmlns:v="urn:schemas-microsoft-com:vml" xmlns:wp14="http://schemas.microsoft.com/office/word/2010/wordprocessingDrawing" xmlns:wp="http://schemas.openxmlformats.org/drawingml/2006/wordprocessingDrawing" xmlns:w10="urn:schemas-microsoft-com:office:word" xmlns:w="http://schemas.openxmlformats.org/wordprocessingml/2006/main" xmlns:w14="http://schemas.microsoft.com/office/word/2010/wordml" xmlns:w15="http://schemas.microsoft.com/office/word/2012/wordml" xmlns:wpg="http://schemas.microsoft.com/office/word/2010/wordprocessingGroup" xmlns:wpi="http://schemas.microsoft.com/office/word/2010/wordprocessingInk" xmlns:wne="http://schemas.microsoft.com/office/word/2006/wordml" xmlns:wps="http://schemas.microsoft.com/office/word/2010/wordprocessingShape" mc:Ignorable="w14 w15 wp14">
-  <w:abstractNum w:abstractNumId="0">
+<w:numbering xmlns:wpc="http://schemas.microsoft.com/office/word/2010/wordprocessingCanvas" xmlns:cx="http://schemas.microsoft.com/office/drawing/2014/chartex" xmlns:cx1="http://schemas.microsoft.com/office/drawing/2015/9/8/chartex" xmlns:cx2="http://schemas.microsoft.com/office/drawing/2015/10/21/chartex" xmlns:cx3="http://schemas.microsoft.com/office/drawing/2016/5/9/chartex" xmlns:cx4="http://schemas.microsoft.com/office/drawing/2016/5/10/chartex" xmlns:cx5="http://schemas.microsoft.com/office/drawing/2016/5/11/chartex" xmlns:cx6="http://schemas.microsoft.com/office/drawing/2016/5/12/chartex" xmlns:cx7="http://schemas.microsoft.com/office/drawing/2016/5/13/chartex" xmlns:cx8="http://schemas.microsoft.com/office/drawing/2016/5/14/chartex" xmlns:mc="http://schemas.openxmlformats.org/markup-compatibility/2006" xmlns:aink="http://schemas.microsoft.com/office/drawing/2016/ink" xmlns:am3d="http://schemas.microsoft.com/office/drawing/2017/model3d" xmlns:o="urn:schemas-microsoft-com:office:office" xmlns:oel="http://schemas.microsoft.com/office/2019/extlst" xmlns:r="http://schemas.openxmlformats.org/officeDocument/2006/relationships" xmlns:m="http://schemas.openxmlformats.org/officeDocument/2006/math" xmlns:v="urn:schemas-microsoft-com:vml" xmlns:wp14="http://schemas.microsoft.com/office/word/2010/wordprocessingDrawing" xmlns:wp="http://schemas.openxmlformats.org/drawingml/2006/wordprocessingDrawing" xmlns:w10="urn:schemas-microsoft-com:office:word" xmlns:w="http://schemas.openxmlformats.org/wordprocessingml/2006/main" xmlns:w14="http://schemas.microsoft.com/office/word/2010/wordml" xmlns:w15="http://schemas.microsoft.com/office/word/2012/wordml" xmlns:w16cex="http://schemas.microsoft.com/office/word/2018/wordml/cex" xmlns:w16cid="http://schemas.microsoft.com/office/word/2016/wordml/cid" xmlns:w16="http://schemas.microsoft.com/office/word/2018/wordml" xmlns:w16du="http://schemas.microsoft.com/office/word/2023/wordml/word16du" xmlns:w16sdtdh="http://schemas.microsoft.com/office/word/2020/wordml/sdtdatahash" xmlns:w16sdtfl="http://schemas.microsoft.com/office/word/2024/wordml/sdtformatlock" xmlns:w16se="http://schemas.microsoft.com/office/word/2015/wordml/symex" xmlns:wpg="http://schemas.microsoft.com/office/word/2010/wordprocessingGroup" xmlns:wpi="http://schemas.microsoft.com/office/word/2010/wordprocessingInk" xmlns:wne="http://schemas.microsoft.com/office/word/2006/wordml" xmlns:wps="http://schemas.microsoft.com/office/word/2010/wordprocessingShape" mc:Ignorable="w14 w15 w16se w16cid w16 w16cex w16sdtdh w16sdtfl w16du wp14">
+  <w:abstractNum w:abstractNumId="0" w15:restartNumberingAfterBreak="0">
     <w:nsid w:val="04AC603B"/>
     <w:multiLevelType w:val="multilevel"/>
     <w:tmpl w:val="01A46070"/>
@@ -1658,7 +1672,7 @@
       </w:pPr>
     </w:lvl>
   </w:abstractNum>
-  <w:abstractNum w:abstractNumId="1">
+  <w:abstractNum w:abstractNumId="1" w15:restartNumberingAfterBreak="0">
     <w:nsid w:val="11080EAB"/>
     <w:multiLevelType w:val="multilevel"/>
     <w:tmpl w:val="ACDAB3E8"/>
@@ -1807,7 +1821,7 @@
       </w:rPr>
     </w:lvl>
   </w:abstractNum>
-  <w:abstractNum w:abstractNumId="2">
+  <w:abstractNum w:abstractNumId="2" w15:restartNumberingAfterBreak="0">
     <w:nsid w:val="142504BC"/>
     <w:multiLevelType w:val="multilevel"/>
     <w:tmpl w:val="94E8F3D2"/>
@@ -1920,7 +1934,7 @@
       </w:pPr>
     </w:lvl>
   </w:abstractNum>
-  <w:abstractNum w:abstractNumId="3">
+  <w:abstractNum w:abstractNumId="3" w15:restartNumberingAfterBreak="0">
     <w:nsid w:val="1CBC1B39"/>
     <w:multiLevelType w:val="multilevel"/>
     <w:tmpl w:val="186656A6"/>
@@ -2033,7 +2047,7 @@
       </w:pPr>
     </w:lvl>
   </w:abstractNum>
-  <w:abstractNum w:abstractNumId="4">
+  <w:abstractNum w:abstractNumId="4" w15:restartNumberingAfterBreak="0">
     <w:nsid w:val="319275CF"/>
     <w:multiLevelType w:val="multilevel"/>
     <w:tmpl w:val="CC208CC4"/>
@@ -2182,7 +2196,7 @@
       </w:rPr>
     </w:lvl>
   </w:abstractNum>
-  <w:abstractNum w:abstractNumId="5">
+  <w:abstractNum w:abstractNumId="5" w15:restartNumberingAfterBreak="0">
     <w:nsid w:val="37934B29"/>
     <w:multiLevelType w:val="multilevel"/>
     <w:tmpl w:val="6C989950"/>
@@ -2295,7 +2309,7 @@
       </w:pPr>
     </w:lvl>
   </w:abstractNum>
-  <w:abstractNum w:abstractNumId="6">
+  <w:abstractNum w:abstractNumId="6" w15:restartNumberingAfterBreak="0">
     <w:nsid w:val="38857F07"/>
     <w:multiLevelType w:val="multilevel"/>
     <w:tmpl w:val="FADEB3C6"/>
@@ -2408,7 +2422,7 @@
       </w:pPr>
     </w:lvl>
   </w:abstractNum>
-  <w:abstractNum w:abstractNumId="7">
+  <w:abstractNum w:abstractNumId="7" w15:restartNumberingAfterBreak="0">
     <w:nsid w:val="395106F9"/>
     <w:multiLevelType w:val="multilevel"/>
     <w:tmpl w:val="49D27DCA"/>
@@ -2521,7 +2535,7 @@
       </w:pPr>
     </w:lvl>
   </w:abstractNum>
-  <w:abstractNum w:abstractNumId="8">
+  <w:abstractNum w:abstractNumId="8" w15:restartNumberingAfterBreak="0">
     <w:nsid w:val="47467941"/>
     <w:multiLevelType w:val="multilevel"/>
     <w:tmpl w:val="E96EC312"/>
@@ -2634,7 +2648,7 @@
       </w:pPr>
     </w:lvl>
   </w:abstractNum>
-  <w:abstractNum w:abstractNumId="9">
+  <w:abstractNum w:abstractNumId="9" w15:restartNumberingAfterBreak="0">
     <w:nsid w:val="64805F7F"/>
     <w:multiLevelType w:val="multilevel"/>
     <w:tmpl w:val="A4A86088"/>
@@ -2747,7 +2761,7 @@
       </w:pPr>
     </w:lvl>
   </w:abstractNum>
-  <w:abstractNum w:abstractNumId="10">
+  <w:abstractNum w:abstractNumId="10" w15:restartNumberingAfterBreak="0">
     <w:nsid w:val="66B449DC"/>
     <w:multiLevelType w:val="multilevel"/>
     <w:tmpl w:val="74AC4AA0"/>
@@ -2860,7 +2874,7 @@
       </w:pPr>
     </w:lvl>
   </w:abstractNum>
-  <w:abstractNum w:abstractNumId="11">
+  <w:abstractNum w:abstractNumId="11" w15:restartNumberingAfterBreak="0">
     <w:nsid w:val="7FE13B21"/>
     <w:multiLevelType w:val="multilevel"/>
     <w:tmpl w:val="2CAAE840"/>
@@ -2973,47 +2987,47 @@
       </w:pPr>
     </w:lvl>
   </w:abstractNum>
-  <w:num w:numId="1">
+  <w:num w:numId="1" w16cid:durableId="995958867">
     <w:abstractNumId w:val="0"/>
   </w:num>
-  <w:num w:numId="2">
+  <w:num w:numId="2" w16cid:durableId="432358434">
     <w:abstractNumId w:val="3"/>
   </w:num>
-  <w:num w:numId="3">
+  <w:num w:numId="3" w16cid:durableId="387188532">
     <w:abstractNumId w:val="7"/>
   </w:num>
-  <w:num w:numId="4">
+  <w:num w:numId="4" w16cid:durableId="1993093938">
     <w:abstractNumId w:val="2"/>
   </w:num>
-  <w:num w:numId="5">
+  <w:num w:numId="5" w16cid:durableId="1159927670">
     <w:abstractNumId w:val="6"/>
   </w:num>
-  <w:num w:numId="6">
+  <w:num w:numId="6" w16cid:durableId="2118676813">
     <w:abstractNumId w:val="4"/>
   </w:num>
-  <w:num w:numId="7">
+  <w:num w:numId="7" w16cid:durableId="894657648">
     <w:abstractNumId w:val="9"/>
   </w:num>
-  <w:num w:numId="8">
+  <w:num w:numId="8" w16cid:durableId="571889573">
     <w:abstractNumId w:val="10"/>
   </w:num>
-  <w:num w:numId="9">
+  <w:num w:numId="9" w16cid:durableId="525750379">
     <w:abstractNumId w:val="5"/>
   </w:num>
-  <w:num w:numId="10">
+  <w:num w:numId="10" w16cid:durableId="2037610773">
     <w:abstractNumId w:val="11"/>
   </w:num>
-  <w:num w:numId="11">
+  <w:num w:numId="11" w16cid:durableId="2146659710">
     <w:abstractNumId w:val="8"/>
   </w:num>
-  <w:num w:numId="12">
+  <w:num w:numId="12" w16cid:durableId="1083455209">
     <w:abstractNumId w:val="1"/>
   </w:num>
 </w:numbering>
 </file>
 
 <file path=word/styles.xml><?xml version="1.0" encoding="utf-8"?>
-<w:styles xmlns:mc="http://schemas.openxmlformats.org/markup-compatibility/2006" xmlns:r="http://schemas.openxmlformats.org/officeDocument/2006/relationships" xmlns:w="http://schemas.openxmlformats.org/wordprocessingml/2006/main" xmlns:w14="http://schemas.microsoft.com/office/word/2010/wordml" xmlns:w15="http://schemas.microsoft.com/office/word/2012/wordml" mc:Ignorable="w14 w15">
+<w:styles xmlns:mc="http://schemas.openxmlformats.org/markup-compatibility/2006" xmlns:r="http://schemas.openxmlformats.org/officeDocument/2006/relationships" xmlns:w="http://schemas.openxmlformats.org/wordprocessingml/2006/main" xmlns:w14="http://schemas.microsoft.com/office/word/2010/wordml" xmlns:w15="http://schemas.microsoft.com/office/word/2012/wordml" xmlns:w16cex="http://schemas.microsoft.com/office/word/2018/wordml/cex" xmlns:w16cid="http://schemas.microsoft.com/office/word/2016/wordml/cid" xmlns:w16="http://schemas.microsoft.com/office/word/2018/wordml" xmlns:w16du="http://schemas.microsoft.com/office/word/2023/wordml/word16du" xmlns:w16sdtdh="http://schemas.microsoft.com/office/word/2020/wordml/sdtdatahash" xmlns:w16sdtfl="http://schemas.microsoft.com/office/word/2024/wordml/sdtformatlock" xmlns:w16se="http://schemas.microsoft.com/office/word/2015/wordml/symex" mc:Ignorable="w14 w15 w16se w16cid w16 w16cex w16sdtdh w16sdtfl w16du">
   <w:docDefaults>
     <w:rPrDefault>
       <w:rPr>
@@ -3029,7 +3043,7 @@
       </w:pPr>
     </w:pPrDefault>
   </w:docDefaults>
-  <w:latentStyles w:defLockedState="0" w:defUIPriority="99" w:defSemiHidden="0" w:defUnhideWhenUsed="0" w:defQFormat="0" w:count="371">
+  <w:latentStyles w:defLockedState="0" w:defUIPriority="99" w:defSemiHidden="0" w:defUnhideWhenUsed="0" w:defQFormat="0" w:count="376">
     <w:lsdException w:name="Normal" w:uiPriority="0" w:qFormat="1"/>
     <w:lsdException w:name="heading 1" w:uiPriority="9" w:qFormat="1"/>
     <w:lsdException w:name="heading 2" w:semiHidden="1" w:uiPriority="9" w:unhideWhenUsed="1" w:qFormat="1"/>
@@ -3401,6 +3415,11 @@
     <w:lsdException w:name="List Table 5 Dark Accent 6" w:uiPriority="50"/>
     <w:lsdException w:name="List Table 6 Colorful Accent 6" w:uiPriority="51"/>
     <w:lsdException w:name="List Table 7 Colorful Accent 6" w:uiPriority="52"/>
+    <w:lsdException w:name="Mention" w:semiHidden="1" w:unhideWhenUsed="1"/>
+    <w:lsdException w:name="Smart Hyperlink" w:semiHidden="1" w:unhideWhenUsed="1"/>
+    <w:lsdException w:name="Hashtag" w:semiHidden="1" w:unhideWhenUsed="1"/>
+    <w:lsdException w:name="Unresolved Mention" w:semiHidden="1" w:unhideWhenUsed="1"/>
+    <w:lsdException w:name="Smart Link" w:semiHidden="1" w:unhideWhenUsed="1"/>
   </w:latentStyles>
   <w:style w:type="paragraph" w:default="1" w:styleId="Normal">
     <w:name w:val="Normal"/>
@@ -3480,6 +3499,43 @@
     <w:rPr>
       <w:b/>
       <w:bCs/>
+    </w:rPr>
+  </w:style>
+  <w:style w:type="paragraph" w:styleId="NormalWeb">
+    <w:name w:val="Normal (Web)"/>
+    <w:basedOn w:val="Normal"/>
+    <w:uiPriority w:val="99"/>
+    <w:unhideWhenUsed/>
+    <w:rsid w:val="00F63EB0"/>
+    <w:pPr>
+      <w:spacing w:before="100" w:beforeAutospacing="1" w:after="100" w:afterAutospacing="1" w:line="240" w:lineRule="auto"/>
+    </w:pPr>
+    <w:rPr>
+      <w:rFonts w:ascii="Times New Roman" w:eastAsia="Times New Roman" w:hAnsi="Times New Roman" w:cs="Times New Roman"/>
+      <w:sz w:val="24"/>
+      <w:szCs w:val="24"/>
+    </w:rPr>
+  </w:style>
+  <w:style w:type="character" w:styleId="Emphasis">
+    <w:name w:val="Emphasis"/>
+    <w:basedOn w:val="DefaultParagraphFont"/>
+    <w:uiPriority w:val="20"/>
+    <w:qFormat/>
+    <w:rsid w:val="00F63EB0"/>
+    <w:rPr>
+      <w:i/>
+      <w:iCs/>
+    </w:rPr>
+  </w:style>
+  <w:style w:type="character" w:styleId="Hyperlink">
+    <w:name w:val="Hyperlink"/>
+    <w:basedOn w:val="DefaultParagraphFont"/>
+    <w:uiPriority w:val="99"/>
+    <w:unhideWhenUsed/>
+    <w:rsid w:val="00F63EB0"/>
+    <w:rPr>
+      <w:color w:val="0000FF"/>
+      <w:u w:val="single"/>
     </w:rPr>
   </w:style>
 </w:styles>

</xml_diff>